<commit_message>
Added some data visualization
</commit_message>
<xml_diff>
--- a/Papers/Useful links.docx
+++ b/Papers/Useful links.docx
@@ -111,10 +111,50 @@
     </w:p>
     <w:p>
       <w:pPr>
-        <w:rPr>
-          <w:u w:val="single"/>
-        </w:rPr>
-      </w:pPr>
+        <w:pStyle w:val="Paragrafoelenco"/>
+        <w:numPr>
+          <w:ilvl w:val="0"/>
+          <w:numId w:val="1"/>
+        </w:numPr>
+      </w:pPr>
+      <w:r>
+        <w:t xml:space="preserve">Matrix </w:t>
+      </w:r>
+      <w:proofErr w:type="spellStart"/>
+      <w:r>
+        <w:t>Factorization</w:t>
+      </w:r>
+      <w:proofErr w:type="spellEnd"/>
+      <w:r>
+        <w:t xml:space="preserve"> </w:t>
+      </w:r>
+      <w:proofErr w:type="spellStart"/>
+      <w:r>
+        <w:t>interesting</w:t>
+      </w:r>
+      <w:proofErr w:type="spellEnd"/>
+      <w:r>
+        <w:t xml:space="preserve"> </w:t>
+      </w:r>
+      <w:proofErr w:type="spellStart"/>
+      <w:r>
+        <w:t>example</w:t>
+      </w:r>
+      <w:proofErr w:type="spellEnd"/>
+      <w:r>
+        <w:t xml:space="preserve">: </w:t>
+      </w:r>
+      <w:hyperlink r:id="rId7" w:history="1">
+        <w:r>
+          <w:rPr>
+            <w:rStyle w:val="Collegamentoipertestuale"/>
+          </w:rPr>
+          <w:t>https://towardsdatascience.com/mixed-recommender-system-mf-matrix-factorization-with-item-similarity-based-cf-collaborative-544ddcedb330</w:t>
+        </w:r>
+      </w:hyperlink>
+      <w:r>
+        <w:t xml:space="preserve"> </w:t>
+      </w:r>
     </w:p>
     <w:sectPr>
       <w:pgSz w:w="11906" w:h="16838"/>
@@ -346,6 +386,7 @@
     <w:lsdException w:name="HTML Sample" w:semiHidden="1" w:unhideWhenUsed="1"/>
     <w:lsdException w:name="HTML Typewriter" w:semiHidden="1" w:unhideWhenUsed="1"/>
     <w:lsdException w:name="HTML Variable" w:semiHidden="1" w:unhideWhenUsed="1"/>
+    <w:lsdException w:name="Normal Table" w:semiHidden="1" w:unhideWhenUsed="1"/>
     <w:lsdException w:name="annotation subject" w:semiHidden="1" w:unhideWhenUsed="1"/>
     <w:lsdException w:name="No List" w:semiHidden="1" w:unhideWhenUsed="1"/>
     <w:lsdException w:name="Outline List 1" w:semiHidden="1" w:unhideWhenUsed="1"/>
@@ -392,8 +433,10 @@
     <w:lsdException w:name="Table Subtle 2" w:semiHidden="1" w:unhideWhenUsed="1"/>
     <w:lsdException w:name="Table Web 1" w:semiHidden="1" w:unhideWhenUsed="1"/>
     <w:lsdException w:name="Table Web 2" w:semiHidden="1" w:unhideWhenUsed="1"/>
+    <w:lsdException w:name="Table Web 3" w:semiHidden="1" w:unhideWhenUsed="1"/>
     <w:lsdException w:name="Balloon Text" w:semiHidden="1" w:unhideWhenUsed="1"/>
     <w:lsdException w:name="Table Grid" w:uiPriority="39"/>
+    <w:lsdException w:name="Table Theme" w:semiHidden="1" w:unhideWhenUsed="1"/>
     <w:lsdException w:name="Placeholder Text" w:semiHidden="1"/>
     <w:lsdException w:name="No Spacing" w:uiPriority="1" w:qFormat="1"/>
     <w:lsdException w:name="Light Shading" w:uiPriority="60"/>

</xml_diff>